<commit_message>
add pdf preview and update ai policy
</commit_message>
<xml_diff>
--- a/AI policy template V1.0.docx
+++ b/AI policy template V1.0.docx
@@ -239,13 +239,7 @@
         <w:rPr>
           <w:lang w:val="en-US"/>
         </w:rPr>
-        <w:t>0.</w:t>
-      </w:r>
-      <w:r>
-        <w:rPr>
-          <w:lang w:val="en-US"/>
-        </w:rPr>
-        <w:t>1</w:t>
+        <w:t>1.0</w:t>
       </w:r>
     </w:p>
     <w:p>
@@ -411,7 +405,23 @@
           <w:i/>
           <w:lang w:val="en-US"/>
         </w:rPr>
-        <w:t>Adapt. You can make new documents based on the templates, make changes, add elements or delete elements as much as you want. You can even do this in commercial organisations of for commercial purposes.</w:t>
+        <w:t xml:space="preserve">Adapt. You can make new documents based on the templates, make changes, add elements or delete elements as much as you want. You can even do this in commercial </w:t>
+      </w:r>
+      <w:proofErr w:type="spellStart"/>
+      <w:r>
+        <w:rPr>
+          <w:i/>
+          <w:lang w:val="en-US"/>
+        </w:rPr>
+        <w:t>organisations</w:t>
+      </w:r>
+      <w:proofErr w:type="spellEnd"/>
+      <w:r>
+        <w:rPr>
+          <w:i/>
+          <w:lang w:val="en-US"/>
+        </w:rPr>
+        <w:t xml:space="preserve"> of for commercial purposes.</w:t>
       </w:r>
     </w:p>
     <w:p>
@@ -1376,7 +1386,6 @@
         <w:spacing w:after="0" w:line="276" w:lineRule="auto"/>
         <w:jc w:val="both"/>
         <w:rPr>
-          <w:rFonts w:asciiTheme="minorHAnsi" w:eastAsia="Proxima Nova" w:hAnsiTheme="minorHAnsi" w:cstheme="minorHAnsi"/>
           <w:lang w:val="en-US"/>
         </w:rPr>
       </w:pPr>
@@ -1396,6 +1405,439 @@
         <w:spacing w:after="0" w:line="276" w:lineRule="auto"/>
         <w:jc w:val="both"/>
         <w:rPr>
+          <w:lang w:val="en-US"/>
+        </w:rPr>
+      </w:pPr>
+      <w:r>
+        <w:rPr>
+          <w:lang w:val="en-US"/>
+        </w:rPr>
+        <w:t>https://digital-strategy.ec.europa.eu/en/library/ethics-guidelines-trustworthy-ai</w:t>
+      </w:r>
+    </w:p>
+    <w:p>
+      <w:pPr>
+        <w:spacing w:after="0" w:line="276" w:lineRule="auto"/>
+        <w:jc w:val="both"/>
+        <w:rPr>
+          <w:lang w:val="en-US"/>
+        </w:rPr>
+      </w:pPr>
+    </w:p>
+    <w:p>
+      <w:pPr>
+        <w:spacing w:after="0" w:line="276" w:lineRule="auto"/>
+        <w:jc w:val="both"/>
+        <w:rPr>
+          <w:color w:val="auto"/>
+          <w:lang w:val="en-US"/>
+        </w:rPr>
+      </w:pPr>
+      <w:r>
+        <w:rPr>
+          <w:color w:val="auto"/>
+          <w:lang w:val="en-US"/>
+        </w:rPr>
+        <w:t>GDDPR Article 5. Principles relating to processing of personal data: purpose limitations, integrity and confidentiality. Relevant for not sharing confidential information with AI tools.</w:t>
+      </w:r>
+    </w:p>
+    <w:p>
+      <w:pPr>
+        <w:spacing w:after="0" w:line="276" w:lineRule="auto"/>
+        <w:jc w:val="both"/>
+        <w:rPr>
+          <w:color w:val="auto"/>
+          <w:lang w:val="en-US"/>
+        </w:rPr>
+      </w:pPr>
+      <w:r>
+        <w:rPr>
+          <w:color w:val="auto"/>
+          <w:lang w:val="en-US"/>
+        </w:rPr>
+        <w:t>GDPR Article 6. Lawfulness of processing: y</w:t>
+      </w:r>
+      <w:r>
+        <w:rPr>
+          <w:color w:val="auto"/>
+        </w:rPr>
+        <w:t>ou need a legal basis before feeding personal data into any AI or analytics system.</w:t>
+      </w:r>
+      <w:r>
+        <w:rPr>
+          <w:color w:val="auto"/>
+          <w:lang w:val="en-US"/>
+        </w:rPr>
+        <w:t xml:space="preserve"> This is relevant for with the introduction of AI powered features by developers.</w:t>
+      </w:r>
+    </w:p>
+    <w:p>
+      <w:pPr>
+        <w:spacing w:after="0" w:line="276" w:lineRule="auto"/>
+        <w:jc w:val="both"/>
+        <w:rPr>
+          <w:color w:val="auto"/>
+          <w:lang w:val="en-US"/>
+        </w:rPr>
+      </w:pPr>
+      <w:r>
+        <w:rPr>
+          <w:color w:val="auto"/>
+          <w:lang w:val="en-US"/>
+        </w:rPr>
+        <w:t xml:space="preserve">GDPR Articles 12-14. Information to data subjects: be transparent </w:t>
+      </w:r>
+      <w:proofErr w:type="spellStart"/>
+      <w:r>
+        <w:rPr>
+          <w:color w:val="auto"/>
+          <w:lang w:val="en-US"/>
+        </w:rPr>
+        <w:t>abot</w:t>
+      </w:r>
+      <w:proofErr w:type="spellEnd"/>
+      <w:r>
+        <w:rPr>
+          <w:color w:val="auto"/>
+          <w:lang w:val="en-US"/>
+        </w:rPr>
+        <w:t xml:space="preserve"> use of AI with users.</w:t>
+      </w:r>
+    </w:p>
+    <w:p>
+      <w:pPr>
+        <w:spacing w:after="0" w:line="276" w:lineRule="auto"/>
+        <w:jc w:val="both"/>
+        <w:rPr>
+          <w:color w:val="auto"/>
+          <w:lang w:val="en-US"/>
+        </w:rPr>
+      </w:pPr>
+      <w:r>
+        <w:rPr>
+          <w:color w:val="auto"/>
+        </w:rPr>
+        <w:t>GDPR Article 28</w:t>
+      </w:r>
+      <w:r>
+        <w:rPr>
+          <w:color w:val="auto"/>
+          <w:lang w:val="en-US"/>
+        </w:rPr>
+        <w:t xml:space="preserve">. </w:t>
+      </w:r>
+      <w:r>
+        <w:rPr>
+          <w:color w:val="auto"/>
+        </w:rPr>
+        <w:t>Use of processors</w:t>
+      </w:r>
+      <w:r>
+        <w:rPr>
+          <w:color w:val="auto"/>
+          <w:lang w:val="en-US"/>
+        </w:rPr>
+        <w:t>: AI services need to be approved by IT and Legal departments due to potential need for DPAs or transfer of data requirements.</w:t>
+      </w:r>
+    </w:p>
+    <w:p>
+      <w:pPr>
+        <w:spacing w:after="0" w:line="276" w:lineRule="auto"/>
+        <w:jc w:val="both"/>
+        <w:rPr>
+          <w:color w:val="auto"/>
+          <w:lang w:val="en-US"/>
+        </w:rPr>
+      </w:pPr>
+    </w:p>
+    <w:p>
+      <w:pPr>
+        <w:spacing w:after="0" w:line="276" w:lineRule="auto"/>
+        <w:jc w:val="both"/>
+        <w:rPr>
+          <w:color w:val="auto"/>
+          <w:lang w:val="en-US"/>
+        </w:rPr>
+      </w:pPr>
+      <w:r>
+        <w:rPr>
+          <w:color w:val="auto"/>
+        </w:rPr>
+        <w:t>AI Act Articles 52</w:t>
+      </w:r>
+      <w:r>
+        <w:rPr>
+          <w:color w:val="auto"/>
+          <w:lang w:val="en-US"/>
+        </w:rPr>
+        <w:t>-</w:t>
+      </w:r>
+      <w:r>
+        <w:rPr>
+          <w:color w:val="auto"/>
+        </w:rPr>
+        <w:t>53</w:t>
+      </w:r>
+      <w:r>
+        <w:rPr>
+          <w:color w:val="auto"/>
+          <w:lang w:val="en-US"/>
+        </w:rPr>
+        <w:t>.</w:t>
+      </w:r>
+      <w:r>
+        <w:rPr>
+          <w:color w:val="auto"/>
+        </w:rPr>
+        <w:t xml:space="preserve"> Transparency obligations</w:t>
+      </w:r>
+      <w:r>
+        <w:rPr>
+          <w:color w:val="auto"/>
+          <w:lang w:val="en-US"/>
+        </w:rPr>
+        <w:t xml:space="preserve">: </w:t>
+      </w:r>
+      <w:r>
+        <w:rPr>
+          <w:color w:val="auto"/>
+        </w:rPr>
+        <w:t>Users must be informed when interacting with AI chatbots</w:t>
+      </w:r>
+      <w:r>
+        <w:rPr>
+          <w:color w:val="auto"/>
+          <w:lang w:val="en-US"/>
+        </w:rPr>
+        <w:t>.</w:t>
+      </w:r>
+    </w:p>
+    <w:p>
+      <w:pPr>
+        <w:spacing w:after="0" w:line="276" w:lineRule="auto"/>
+        <w:jc w:val="both"/>
+        <w:rPr>
+          <w:color w:val="auto"/>
+          <w:lang w:val="en-US"/>
+        </w:rPr>
+      </w:pPr>
+      <w:r>
+        <w:rPr>
+          <w:color w:val="auto"/>
+          <w:lang w:val="en-US"/>
+        </w:rPr>
+        <w:t xml:space="preserve">AI Act </w:t>
+      </w:r>
+      <w:r>
+        <w:rPr>
+          <w:color w:val="auto"/>
+        </w:rPr>
+        <w:t xml:space="preserve">Article </w:t>
+      </w:r>
+      <w:r>
+        <w:rPr>
+          <w:color w:val="auto"/>
+          <w:lang w:val="en-US"/>
+        </w:rPr>
+        <w:t>6 (annex III)</w:t>
+      </w:r>
+      <w:r>
+        <w:rPr>
+          <w:color w:val="auto"/>
+          <w:lang w:val="en-US"/>
+        </w:rPr>
+        <w:t>. When an AI system can be high-risk: needs review by IT/relevant department</w:t>
+      </w:r>
+    </w:p>
+    <w:p>
+      <w:pPr>
+        <w:spacing w:after="0" w:line="276" w:lineRule="auto"/>
+        <w:jc w:val="both"/>
+        <w:rPr>
+          <w:color w:val="EE0000"/>
+          <w:lang w:val="en-US"/>
+        </w:rPr>
+      </w:pPr>
+    </w:p>
+    <w:p>
+      <w:pPr>
+        <w:spacing w:after="0" w:line="276" w:lineRule="auto"/>
+        <w:jc w:val="both"/>
+        <w:rPr>
+          <w:color w:val="auto"/>
+          <w:lang w:val="en-US"/>
+        </w:rPr>
+      </w:pPr>
+      <w:r>
+        <w:rPr>
+          <w:color w:val="auto"/>
+          <w:lang w:val="en-US"/>
+        </w:rPr>
+        <w:t>This policy i</w:t>
+      </w:r>
+      <w:r>
+        <w:rPr>
+          <w:color w:val="auto"/>
+          <w:lang w:val="en-US"/>
+        </w:rPr>
+        <w:t>mplements</w:t>
+      </w:r>
+      <w:r>
+        <w:rPr>
+          <w:color w:val="auto"/>
+          <w:lang w:val="en-US"/>
+        </w:rPr>
+        <w:t xml:space="preserve"> parts of requirements of following controls</w:t>
+      </w:r>
+      <w:r>
+        <w:rPr>
+          <w:color w:val="auto"/>
+          <w:lang w:val="en-US"/>
+        </w:rPr>
+        <w:t xml:space="preserve"> in annexes </w:t>
+      </w:r>
+      <w:r>
+        <w:rPr>
+          <w:color w:val="auto"/>
+          <w:lang w:val="en-US"/>
+        </w:rPr>
+        <w:t>A5</w:t>
+      </w:r>
+      <w:r>
+        <w:rPr>
+          <w:color w:val="auto"/>
+          <w:lang w:val="en-US"/>
+        </w:rPr>
+        <w:t xml:space="preserve"> and </w:t>
+      </w:r>
+      <w:r>
+        <w:rPr>
+          <w:color w:val="auto"/>
+          <w:lang w:val="en-US"/>
+        </w:rPr>
+        <w:t>A8</w:t>
+      </w:r>
+      <w:r>
+        <w:rPr>
+          <w:color w:val="auto"/>
+          <w:lang w:val="en-US"/>
+        </w:rPr>
+        <w:t>:</w:t>
+      </w:r>
+    </w:p>
+    <w:p>
+      <w:pPr>
+        <w:spacing w:after="0" w:line="276" w:lineRule="auto"/>
+        <w:jc w:val="both"/>
+        <w:rPr>
+          <w:rFonts w:asciiTheme="minorHAnsi" w:eastAsia="Proxima Nova" w:hAnsiTheme="minorHAnsi" w:cstheme="minorHAnsi"/>
+          <w:lang w:val="en-US"/>
+        </w:rPr>
+      </w:pPr>
+      <w:r>
+        <w:rPr>
+          <w:rFonts w:asciiTheme="minorHAnsi" w:eastAsia="Proxima Nova" w:hAnsiTheme="minorHAnsi" w:cstheme="minorHAnsi"/>
+          <w:lang w:val="en-US"/>
+        </w:rPr>
+        <w:t xml:space="preserve">5.10 </w:t>
+      </w:r>
+      <w:r>
+        <w:rPr>
+          <w:rFonts w:asciiTheme="minorHAnsi" w:eastAsia="Proxima Nova" w:hAnsiTheme="minorHAnsi" w:cstheme="minorHAnsi"/>
+          <w:lang w:val="en-US"/>
+        </w:rPr>
+        <w:t>Acceptable use of information and other associated assets</w:t>
+      </w:r>
+      <w:r>
+        <w:rPr>
+          <w:rFonts w:asciiTheme="minorHAnsi" w:eastAsia="Proxima Nova" w:hAnsiTheme="minorHAnsi" w:cstheme="minorHAnsi"/>
+          <w:lang w:val="en-US"/>
+        </w:rPr>
+        <w:t xml:space="preserve">, </w:t>
+      </w:r>
+      <w:r>
+        <w:rPr>
+          <w:rFonts w:asciiTheme="minorHAnsi" w:eastAsia="Proxima Nova" w:hAnsiTheme="minorHAnsi" w:cstheme="minorHAnsi"/>
+          <w:lang w:val="en-US"/>
+        </w:rPr>
+        <w:t>5.14 Information transfer</w:t>
+      </w:r>
+      <w:r>
+        <w:rPr>
+          <w:rFonts w:asciiTheme="minorHAnsi" w:eastAsia="Proxima Nova" w:hAnsiTheme="minorHAnsi" w:cstheme="minorHAnsi"/>
+          <w:lang w:val="en-US"/>
+        </w:rPr>
+        <w:t xml:space="preserve">,  5.23 </w:t>
+      </w:r>
+      <w:r>
+        <w:rPr>
+          <w:rFonts w:asciiTheme="minorHAnsi" w:eastAsia="Proxima Nova" w:hAnsiTheme="minorHAnsi" w:cstheme="minorHAnsi"/>
+          <w:lang w:val="en-US"/>
+        </w:rPr>
+        <w:t>Information security for use of cloud services</w:t>
+      </w:r>
+      <w:r>
+        <w:rPr>
+          <w:rFonts w:asciiTheme="minorHAnsi" w:eastAsia="Proxima Nova" w:hAnsiTheme="minorHAnsi" w:cstheme="minorHAnsi"/>
+          <w:lang w:val="en-US"/>
+        </w:rPr>
+        <w:t xml:space="preserve">, 5.34 </w:t>
+      </w:r>
+      <w:r>
+        <w:rPr>
+          <w:rFonts w:asciiTheme="minorHAnsi" w:eastAsia="Proxima Nova" w:hAnsiTheme="minorHAnsi" w:cstheme="minorHAnsi"/>
+          <w:lang w:val="en-US"/>
+        </w:rPr>
+        <w:t>Privacy and protection of personal identifiable information (PII)</w:t>
+      </w:r>
+      <w:r>
+        <w:rPr>
+          <w:rFonts w:asciiTheme="minorHAnsi" w:eastAsia="Proxima Nova" w:hAnsiTheme="minorHAnsi" w:cstheme="minorHAnsi"/>
+          <w:lang w:val="en-US"/>
+        </w:rPr>
+        <w:t xml:space="preserve">, 8.28 </w:t>
+      </w:r>
+      <w:r>
+        <w:rPr>
+          <w:rFonts w:asciiTheme="minorHAnsi" w:eastAsia="Proxima Nova" w:hAnsiTheme="minorHAnsi" w:cstheme="minorHAnsi"/>
+          <w:lang w:val="en-US"/>
+        </w:rPr>
+        <w:t>Secure coding</w:t>
+      </w:r>
+      <w:r>
+        <w:rPr>
+          <w:rFonts w:asciiTheme="minorHAnsi" w:eastAsia="Proxima Nova" w:hAnsiTheme="minorHAnsi" w:cstheme="minorHAnsi"/>
+          <w:lang w:val="en-US"/>
+        </w:rPr>
+        <w:t xml:space="preserve">, 8.25 </w:t>
+      </w:r>
+      <w:r>
+        <w:rPr>
+          <w:rFonts w:asciiTheme="minorHAnsi" w:eastAsia="Proxima Nova" w:hAnsiTheme="minorHAnsi" w:cstheme="minorHAnsi"/>
+          <w:lang w:val="en-US"/>
+        </w:rPr>
+        <w:t>Secure development life cycle</w:t>
+      </w:r>
+      <w:r>
+        <w:rPr>
+          <w:rFonts w:asciiTheme="minorHAnsi" w:eastAsia="Proxima Nova" w:hAnsiTheme="minorHAnsi" w:cstheme="minorHAnsi"/>
+          <w:lang w:val="en-US"/>
+        </w:rPr>
+        <w:t xml:space="preserve">, 8.26 </w:t>
+      </w:r>
+      <w:r>
+        <w:rPr>
+          <w:rFonts w:asciiTheme="minorHAnsi" w:eastAsia="Proxima Nova" w:hAnsiTheme="minorHAnsi" w:cstheme="minorHAnsi"/>
+          <w:lang w:val="en-US"/>
+        </w:rPr>
+        <w:t>Application security requirements</w:t>
+      </w:r>
+    </w:p>
+    <w:p>
+      <w:pPr>
+        <w:spacing w:after="0" w:line="276" w:lineRule="auto"/>
+        <w:jc w:val="both"/>
+        <w:rPr>
           <w:rFonts w:ascii="Proxima Nova" w:eastAsia="Proxima Nova" w:hAnsi="Proxima Nova" w:cs="Proxima Nova"/>
           <w:lang w:val="en-US"/>
         </w:rPr>
@@ -1525,6 +1967,7 @@
           <w:b/>
           <w:bCs/>
         </w:rPr>
+        <w:lastRenderedPageBreak/>
         <w:t>Justice/Equity/Fairness/Non-discrimination</w:t>
       </w:r>
       <w:r>
@@ -1836,13 +2279,13 @@
             <w:rPr>
               <w:lang w:val="en-US"/>
             </w:rPr>
-            <w:t>Version: 0.</w:t>
+            <w:t xml:space="preserve">Version: </w:t>
           </w:r>
           <w:r>
             <w:rPr>
               <w:lang w:val="en-US"/>
             </w:rPr>
-            <w:t>1</w:t>
+            <w:t>1.0</w:t>
           </w:r>
         </w:p>
       </w:tc>
@@ -6965,6 +7408,7 @@
   <w:style w:type="character" w:default="1" w:styleId="DefaultParagraphFont">
     <w:name w:val="Default Paragraph Font"/>
     <w:uiPriority w:val="1"/>
+    <w:semiHidden/>
     <w:unhideWhenUsed/>
   </w:style>
   <w:style w:type="table" w:default="1" w:styleId="TableNormal">

</xml_diff>